<commit_message>
Lagt til presentasjons dokument. Mer eller mindre ferdig, men mangler first iteration. Trenger også muligens mer om testing
</commit_message>
<xml_diff>
--- a/Documentation/Task_desc_and_sol.docx
+++ b/Documentation/Task_desc_and_sol.docx
@@ -179,7 +179,21 @@
         <w:rPr>
           <w:rFonts w:ascii="Arial" w:hAnsi="Arial" w:cs="Arial"/>
         </w:rPr>
-        <w:t>Se nøkkelinformasjon om ett band, ie. popularitet på strømmesider, salgstall for album og tidligere konserter i Norge</w:t>
+        <w:t xml:space="preserve">Se nøkkelinformasjon om ett band, </w:t>
+      </w:r>
+      <w:proofErr w:type="spellStart"/>
+      <w:r>
+        <w:rPr>
+          <w:rFonts w:ascii="Arial" w:hAnsi="Arial" w:cs="Arial"/>
+        </w:rPr>
+        <w:t>ie</w:t>
+      </w:r>
+      <w:proofErr w:type="spellEnd"/>
+      <w:r>
+        <w:rPr>
+          <w:rFonts w:ascii="Arial" w:hAnsi="Arial" w:cs="Arial"/>
+        </w:rPr>
+        <w:t>. popularitet på strømmesider, salgstall for album og tidligere konserter i Norge</w:t>
       </w:r>
     </w:p>
     <w:p>
@@ -699,1021 +713,1108 @@
           <w:rFonts w:ascii="Arial" w:hAnsi="Arial" w:cs="Arial"/>
         </w:rPr>
       </w:pPr>
-      <w:r>
-        <w:rPr>
-          <w:rFonts w:ascii="Arial" w:hAnsi="Arial" w:cs="Arial"/>
-        </w:rPr>
-        <w:t>Admin godkjenner nye brukere fra backend.</w:t>
-      </w:r>
+      <w:proofErr w:type="spellStart"/>
+      <w:r>
+        <w:rPr>
+          <w:rFonts w:ascii="Arial" w:hAnsi="Arial" w:cs="Arial"/>
+        </w:rPr>
+        <w:t>Admin</w:t>
+      </w:r>
+      <w:proofErr w:type="spellEnd"/>
+      <w:r>
+        <w:rPr>
+          <w:rFonts w:ascii="Arial" w:hAnsi="Arial" w:cs="Arial"/>
+        </w:rPr>
+        <w:t xml:space="preserve"> godkjenner nye brukere fra </w:t>
+      </w:r>
+      <w:proofErr w:type="spellStart"/>
+      <w:r>
+        <w:rPr>
+          <w:rFonts w:ascii="Arial" w:hAnsi="Arial" w:cs="Arial"/>
+        </w:rPr>
+        <w:t>backend</w:t>
+      </w:r>
+      <w:proofErr w:type="spellEnd"/>
+      <w:r>
+        <w:rPr>
+          <w:rFonts w:ascii="Arial" w:hAnsi="Arial" w:cs="Arial"/>
+        </w:rPr>
+        <w:t>.</w:t>
+      </w:r>
+    </w:p>
+    <w:p>
+      <w:pPr>
+        <w:pStyle w:val="Listeavsnitt"/>
+        <w:numPr>
+          <w:ilvl w:val="1"/>
+          <w:numId w:val="8"/>
+        </w:numPr>
+        <w:rPr>
+          <w:rFonts w:ascii="Arial" w:hAnsi="Arial" w:cs="Arial"/>
+        </w:rPr>
+      </w:pPr>
+      <w:r>
+        <w:rPr>
+          <w:rFonts w:ascii="Arial" w:hAnsi="Arial" w:cs="Arial"/>
+        </w:rPr>
+        <w:t>Man kan ha flere roller</w:t>
+      </w:r>
+    </w:p>
+    <w:p>
+      <w:pPr>
+        <w:pStyle w:val="Listeavsnitt"/>
+        <w:numPr>
+          <w:ilvl w:val="0"/>
+          <w:numId w:val="8"/>
+        </w:numPr>
+        <w:rPr>
+          <w:rFonts w:ascii="Arial" w:hAnsi="Arial" w:cs="Arial"/>
+        </w:rPr>
+      </w:pPr>
+      <w:r>
+        <w:rPr>
+          <w:rFonts w:ascii="Arial" w:hAnsi="Arial" w:cs="Arial"/>
+        </w:rPr>
+        <w:t>Når man har logget inn/registrert seg</w:t>
+      </w:r>
+      <w:r>
+        <w:rPr>
+          <w:rFonts w:ascii="Arial" w:hAnsi="Arial" w:cs="Arial"/>
+        </w:rPr>
+        <w:t xml:space="preserve"> </w:t>
+      </w:r>
+      <w:r>
+        <w:rPr>
+          <w:rFonts w:ascii="Arial" w:hAnsi="Arial" w:cs="Arial"/>
+        </w:rPr>
+        <w:t>(og dermed logget inn) blir man navigert til den aktuelle rollen sin side.</w:t>
+      </w:r>
+    </w:p>
+    <w:p>
+      <w:pPr>
+        <w:rPr>
+          <w:rFonts w:ascii="Arial" w:hAnsi="Arial" w:cs="Arial"/>
+        </w:rPr>
+      </w:pPr>
+    </w:p>
+    <w:p>
+      <w:pPr>
+        <w:rPr>
+          <w:rFonts w:ascii="Arial" w:hAnsi="Arial" w:cs="Arial"/>
+          <w:b/>
+        </w:rPr>
+      </w:pPr>
+      <w:r>
+        <w:rPr>
+          <w:rFonts w:ascii="Arial" w:hAnsi="Arial" w:cs="Arial"/>
+          <w:b/>
+        </w:rPr>
+        <w:t>Arrangør side:</w:t>
+      </w:r>
+    </w:p>
+    <w:p>
+      <w:pPr>
+        <w:pStyle w:val="Listeavsnitt"/>
+        <w:numPr>
+          <w:ilvl w:val="0"/>
+          <w:numId w:val="11"/>
+        </w:numPr>
+        <w:rPr>
+          <w:rFonts w:ascii="Arial" w:hAnsi="Arial" w:cs="Arial"/>
+        </w:rPr>
+      </w:pPr>
+      <w:r>
+        <w:rPr>
+          <w:rFonts w:ascii="Arial" w:hAnsi="Arial" w:cs="Arial"/>
+        </w:rPr>
+        <w:t>Oversikt over</w:t>
+      </w:r>
+      <w:r>
+        <w:rPr>
+          <w:rFonts w:ascii="Arial" w:hAnsi="Arial" w:cs="Arial"/>
+        </w:rPr>
+        <w:t xml:space="preserve"> teknikere og muligens mulighet til å endre hvilke teknikere som er satt på ulike konserter</w:t>
+      </w:r>
+      <w:r>
+        <w:rPr>
+          <w:rFonts w:ascii="Arial" w:hAnsi="Arial" w:cs="Arial"/>
+        </w:rPr>
+        <w:t>(?)</w:t>
+      </w:r>
+      <w:r>
+        <w:rPr>
+          <w:rFonts w:ascii="Arial" w:hAnsi="Arial" w:cs="Arial"/>
+        </w:rPr>
+        <w:t>.</w:t>
+      </w:r>
+    </w:p>
+    <w:p>
+      <w:pPr>
+        <w:pStyle w:val="Listeavsnitt"/>
+        <w:numPr>
+          <w:ilvl w:val="0"/>
+          <w:numId w:val="11"/>
+        </w:numPr>
+        <w:rPr>
+          <w:rFonts w:ascii="Arial" w:hAnsi="Arial" w:cs="Arial"/>
+        </w:rPr>
+      </w:pPr>
+      <w:r>
+        <w:rPr>
+          <w:rFonts w:ascii="Arial" w:hAnsi="Arial" w:cs="Arial"/>
+        </w:rPr>
+        <w:t>Få en totaloversikt over alle konserter på alle dager av konserten</w:t>
+      </w:r>
+      <w:r>
+        <w:rPr>
+          <w:rFonts w:ascii="Arial" w:hAnsi="Arial" w:cs="Arial"/>
+        </w:rPr>
+        <w:t>.</w:t>
+      </w:r>
+    </w:p>
+    <w:p>
+      <w:pPr>
+        <w:pStyle w:val="Listeavsnitt"/>
+        <w:numPr>
+          <w:ilvl w:val="1"/>
+          <w:numId w:val="11"/>
+        </w:numPr>
+        <w:rPr>
+          <w:rFonts w:ascii="Arial" w:hAnsi="Arial" w:cs="Arial"/>
+        </w:rPr>
+      </w:pPr>
+      <w:r>
+        <w:rPr>
+          <w:rFonts w:ascii="Arial" w:hAnsi="Arial" w:cs="Arial"/>
+        </w:rPr>
+        <w:t>Kalender med dag og dato.</w:t>
+      </w:r>
+    </w:p>
+    <w:p>
+      <w:pPr>
+        <w:pStyle w:val="Listeavsnitt"/>
+        <w:numPr>
+          <w:ilvl w:val="2"/>
+          <w:numId w:val="11"/>
+        </w:numPr>
+        <w:rPr>
+          <w:rFonts w:ascii="Arial" w:hAnsi="Arial" w:cs="Arial"/>
+        </w:rPr>
+      </w:pPr>
+      <w:r>
+        <w:rPr>
+          <w:rFonts w:ascii="Arial" w:hAnsi="Arial" w:cs="Arial"/>
+        </w:rPr>
+        <w:t>K</w:t>
+      </w:r>
+      <w:r>
+        <w:rPr>
+          <w:rFonts w:ascii="Arial" w:hAnsi="Arial" w:cs="Arial"/>
+        </w:rPr>
+        <w:t xml:space="preserve">an klikke på en valgt dato for å se en oversikt over scener med tilhørende konserter for dagen. Kan derfra klikke "neste" og "tilbake" eller krysse ut vinduet for å </w:t>
+      </w:r>
+      <w:r>
+        <w:rPr>
+          <w:rFonts w:ascii="Arial" w:hAnsi="Arial" w:cs="Arial"/>
+        </w:rPr>
+        <w:t>komme tilbake til</w:t>
+      </w:r>
+      <w:r>
+        <w:rPr>
+          <w:rFonts w:ascii="Arial" w:hAnsi="Arial" w:cs="Arial"/>
+        </w:rPr>
+        <w:t xml:space="preserve"> kalenderen, mul</w:t>
+      </w:r>
+      <w:r>
+        <w:rPr>
+          <w:rFonts w:ascii="Arial" w:hAnsi="Arial" w:cs="Arial"/>
+        </w:rPr>
+        <w:t>ighet for inntasting av dato??</w:t>
+      </w:r>
+    </w:p>
+    <w:p>
+      <w:pPr>
+        <w:pStyle w:val="Listeavsnitt"/>
+        <w:numPr>
+          <w:ilvl w:val="0"/>
+          <w:numId w:val="11"/>
+        </w:numPr>
+        <w:rPr>
+          <w:rFonts w:ascii="Arial" w:hAnsi="Arial" w:cs="Arial"/>
+        </w:rPr>
+      </w:pPr>
+      <w:r>
+        <w:rPr>
+          <w:rFonts w:ascii="Arial" w:hAnsi="Arial" w:cs="Arial"/>
+        </w:rPr>
+        <w:t>Få en oppdatering av hva som har skj</w:t>
+      </w:r>
+      <w:r>
+        <w:rPr>
+          <w:rFonts w:ascii="Arial" w:hAnsi="Arial" w:cs="Arial"/>
+        </w:rPr>
+        <w:t>edd siden forrige innlogging</w:t>
+      </w:r>
+    </w:p>
+    <w:p>
+      <w:pPr>
+        <w:rPr>
+          <w:rFonts w:ascii="Arial" w:hAnsi="Arial" w:cs="Arial"/>
+        </w:rPr>
+      </w:pPr>
+    </w:p>
+    <w:p>
+      <w:pPr>
+        <w:rPr>
+          <w:rFonts w:ascii="Arial" w:hAnsi="Arial" w:cs="Arial"/>
+          <w:b/>
+        </w:rPr>
+      </w:pPr>
+      <w:r>
+        <w:rPr>
+          <w:rFonts w:ascii="Arial" w:hAnsi="Arial" w:cs="Arial"/>
+          <w:b/>
+        </w:rPr>
+        <w:t>Booking ansvarlig side:</w:t>
+      </w:r>
+    </w:p>
+    <w:p>
+      <w:pPr>
+        <w:pStyle w:val="Listeavsnitt"/>
+        <w:numPr>
+          <w:ilvl w:val="0"/>
+          <w:numId w:val="12"/>
+        </w:numPr>
+        <w:rPr>
+          <w:rFonts w:ascii="Arial" w:hAnsi="Arial" w:cs="Arial"/>
+        </w:rPr>
+      </w:pPr>
+      <w:r>
+        <w:rPr>
+          <w:rFonts w:ascii="Arial" w:hAnsi="Arial" w:cs="Arial"/>
+        </w:rPr>
+        <w:t>Kan søke opp band og få tilgang til nøkkelinformasjon om bandet.</w:t>
+      </w:r>
+    </w:p>
+    <w:p>
+      <w:pPr>
+        <w:pStyle w:val="Listeavsnitt"/>
+        <w:numPr>
+          <w:ilvl w:val="0"/>
+          <w:numId w:val="12"/>
+        </w:numPr>
+        <w:rPr>
+          <w:rFonts w:ascii="Arial" w:hAnsi="Arial" w:cs="Arial"/>
+        </w:rPr>
+      </w:pPr>
+      <w:r>
+        <w:rPr>
+          <w:rFonts w:ascii="Arial" w:hAnsi="Arial" w:cs="Arial"/>
+        </w:rPr>
+        <w:t xml:space="preserve">Kan søke opp tidligere konserter filtrert på sjanger. Får tilgang til publikum nummer og scene. </w:t>
+      </w:r>
+    </w:p>
+    <w:p>
+      <w:pPr>
+        <w:pStyle w:val="Listeavsnitt"/>
+        <w:numPr>
+          <w:ilvl w:val="1"/>
+          <w:numId w:val="12"/>
+        </w:numPr>
+        <w:rPr>
+          <w:rFonts w:ascii="Arial" w:hAnsi="Arial" w:cs="Arial"/>
+        </w:rPr>
+      </w:pPr>
+      <w:r>
+        <w:rPr>
+          <w:rFonts w:ascii="Arial" w:hAnsi="Arial" w:cs="Arial"/>
+        </w:rPr>
+        <w:t xml:space="preserve">Tekniske behov?? </w:t>
+      </w:r>
+    </w:p>
+    <w:p>
+      <w:pPr>
+        <w:pStyle w:val="Listeavsnitt"/>
+        <w:numPr>
+          <w:ilvl w:val="1"/>
+          <w:numId w:val="12"/>
+        </w:numPr>
+        <w:rPr>
+          <w:rFonts w:ascii="Arial" w:hAnsi="Arial" w:cs="Arial"/>
+        </w:rPr>
+      </w:pPr>
+      <w:r>
+        <w:rPr>
+          <w:rFonts w:ascii="Arial" w:hAnsi="Arial" w:cs="Arial"/>
+        </w:rPr>
+        <w:t>Band??</w:t>
+      </w:r>
+    </w:p>
+    <w:p>
+      <w:pPr>
+        <w:pStyle w:val="Listeavsnitt"/>
+        <w:numPr>
+          <w:ilvl w:val="0"/>
+          <w:numId w:val="12"/>
+        </w:numPr>
+        <w:rPr>
+          <w:rFonts w:ascii="Arial" w:hAnsi="Arial" w:cs="Arial"/>
+        </w:rPr>
+      </w:pPr>
+      <w:r>
+        <w:rPr>
+          <w:rFonts w:ascii="Arial" w:hAnsi="Arial" w:cs="Arial"/>
+        </w:rPr>
+        <w:t xml:space="preserve">Kunne forberede tilbud til manager med, dato, scene, pris som sendes til manager for aktuelt band via booking sjef. </w:t>
+      </w:r>
+    </w:p>
+    <w:p>
+      <w:pPr>
+        <w:pStyle w:val="Listeavsnitt"/>
+        <w:numPr>
+          <w:ilvl w:val="1"/>
+          <w:numId w:val="12"/>
+        </w:numPr>
+        <w:rPr>
+          <w:rFonts w:ascii="Arial" w:hAnsi="Arial" w:cs="Arial"/>
+        </w:rPr>
+      </w:pPr>
+      <w:r>
+        <w:rPr>
+          <w:rFonts w:ascii="Arial" w:hAnsi="Arial" w:cs="Arial"/>
+        </w:rPr>
+        <w:t>M</w:t>
+      </w:r>
+      <w:r>
+        <w:rPr>
+          <w:rFonts w:ascii="Arial" w:hAnsi="Arial" w:cs="Arial"/>
+        </w:rPr>
+        <w:t>er som må være i t</w:t>
+      </w:r>
+      <w:r>
+        <w:rPr>
+          <w:rFonts w:ascii="Arial" w:hAnsi="Arial" w:cs="Arial"/>
+        </w:rPr>
+        <w:t>i</w:t>
+      </w:r>
+      <w:r>
+        <w:rPr>
+          <w:rFonts w:ascii="Arial" w:hAnsi="Arial" w:cs="Arial"/>
+        </w:rPr>
+        <w:t xml:space="preserve">lbudet?? </w:t>
+      </w:r>
+    </w:p>
+    <w:p>
+      <w:pPr>
+        <w:pStyle w:val="Listeavsnitt"/>
+        <w:numPr>
+          <w:ilvl w:val="1"/>
+          <w:numId w:val="12"/>
+        </w:numPr>
+        <w:rPr>
+          <w:rFonts w:ascii="Arial" w:hAnsi="Arial" w:cs="Arial"/>
+        </w:rPr>
+      </w:pPr>
+      <w:r>
+        <w:rPr>
+          <w:rFonts w:ascii="Arial" w:hAnsi="Arial" w:cs="Arial"/>
+        </w:rPr>
+        <w:t>Kan angi teknikere??</w:t>
+      </w:r>
+    </w:p>
+    <w:p>
+      <w:pPr>
+        <w:rPr>
+          <w:rFonts w:ascii="Arial" w:hAnsi="Arial" w:cs="Arial"/>
+        </w:rPr>
+      </w:pPr>
+    </w:p>
+    <w:p>
+      <w:pPr>
+        <w:rPr>
+          <w:rFonts w:ascii="Arial" w:hAnsi="Arial" w:cs="Arial"/>
+          <w:b/>
+        </w:rPr>
+      </w:pPr>
+    </w:p>
+    <w:p>
+      <w:pPr>
+        <w:rPr>
+          <w:rFonts w:ascii="Arial" w:hAnsi="Arial" w:cs="Arial"/>
+          <w:b/>
+        </w:rPr>
+      </w:pPr>
+    </w:p>
+    <w:p>
+      <w:pPr>
+        <w:rPr>
+          <w:rFonts w:ascii="Arial" w:hAnsi="Arial" w:cs="Arial"/>
+          <w:b/>
+        </w:rPr>
+      </w:pPr>
+    </w:p>
+    <w:p>
+      <w:pPr>
+        <w:rPr>
+          <w:rFonts w:ascii="Arial" w:hAnsi="Arial" w:cs="Arial"/>
+          <w:b/>
+        </w:rPr>
+      </w:pPr>
+    </w:p>
+    <w:p>
+      <w:pPr>
+        <w:rPr>
+          <w:rFonts w:ascii="Arial" w:hAnsi="Arial" w:cs="Arial"/>
+          <w:b/>
+        </w:rPr>
+      </w:pPr>
+      <w:r>
+        <w:rPr>
+          <w:rFonts w:ascii="Arial" w:hAnsi="Arial" w:cs="Arial"/>
+          <w:b/>
+        </w:rPr>
+        <w:lastRenderedPageBreak/>
+        <w:t>Booking sjef side:</w:t>
+      </w:r>
+    </w:p>
+    <w:p>
+      <w:pPr>
+        <w:pStyle w:val="Listeavsnitt"/>
+        <w:numPr>
+          <w:ilvl w:val="0"/>
+          <w:numId w:val="14"/>
+        </w:numPr>
+        <w:rPr>
+          <w:rFonts w:ascii="Arial" w:hAnsi="Arial" w:cs="Arial"/>
+        </w:rPr>
+      </w:pPr>
+      <w:r>
+        <w:rPr>
+          <w:rFonts w:ascii="Arial" w:hAnsi="Arial" w:cs="Arial"/>
+        </w:rPr>
+        <w:t>Fargekodet kalender??</w:t>
+      </w:r>
+    </w:p>
+    <w:p>
+      <w:pPr>
+        <w:pStyle w:val="Listeavsnitt"/>
+        <w:numPr>
+          <w:ilvl w:val="1"/>
+          <w:numId w:val="14"/>
+        </w:numPr>
+        <w:rPr>
+          <w:rFonts w:ascii="Arial" w:hAnsi="Arial" w:cs="Arial"/>
+        </w:rPr>
+      </w:pPr>
+      <w:r>
+        <w:rPr>
+          <w:rFonts w:ascii="Arial" w:hAnsi="Arial" w:cs="Arial"/>
+        </w:rPr>
+        <w:t>Full booket</w:t>
+      </w:r>
+    </w:p>
+    <w:p>
+      <w:pPr>
+        <w:pStyle w:val="Listeavsnitt"/>
+        <w:numPr>
+          <w:ilvl w:val="1"/>
+          <w:numId w:val="14"/>
+        </w:numPr>
+        <w:rPr>
+          <w:rFonts w:ascii="Arial" w:hAnsi="Arial" w:cs="Arial"/>
+        </w:rPr>
+      </w:pPr>
+      <w:r>
+        <w:rPr>
+          <w:rFonts w:ascii="Arial" w:hAnsi="Arial" w:cs="Arial"/>
+        </w:rPr>
+        <w:t>N</w:t>
+      </w:r>
+      <w:r>
+        <w:rPr>
+          <w:rFonts w:ascii="Arial" w:hAnsi="Arial" w:cs="Arial"/>
+        </w:rPr>
+        <w:t>oen scener booket</w:t>
+      </w:r>
+    </w:p>
+    <w:p>
+      <w:pPr>
+        <w:pStyle w:val="Listeavsnitt"/>
+        <w:numPr>
+          <w:ilvl w:val="1"/>
+          <w:numId w:val="14"/>
+        </w:numPr>
+        <w:rPr>
+          <w:rFonts w:ascii="Arial" w:hAnsi="Arial" w:cs="Arial"/>
+        </w:rPr>
+      </w:pPr>
+      <w:r>
+        <w:rPr>
+          <w:rFonts w:ascii="Arial" w:hAnsi="Arial" w:cs="Arial"/>
+        </w:rPr>
+        <w:t>T</w:t>
+      </w:r>
+      <w:r>
+        <w:rPr>
+          <w:rFonts w:ascii="Arial" w:hAnsi="Arial" w:cs="Arial"/>
+        </w:rPr>
+        <w:t>ilbud sendt og noen scener booket</w:t>
+      </w:r>
+    </w:p>
+    <w:p>
+      <w:pPr>
+        <w:pStyle w:val="Listeavsnitt"/>
+        <w:numPr>
+          <w:ilvl w:val="1"/>
+          <w:numId w:val="14"/>
+        </w:numPr>
+        <w:rPr>
+          <w:rFonts w:ascii="Arial" w:hAnsi="Arial" w:cs="Arial"/>
+        </w:rPr>
+      </w:pPr>
+      <w:r>
+        <w:rPr>
+          <w:rFonts w:ascii="Arial" w:hAnsi="Arial" w:cs="Arial"/>
+        </w:rPr>
+        <w:t>T</w:t>
+      </w:r>
+      <w:r>
+        <w:rPr>
+          <w:rFonts w:ascii="Arial" w:hAnsi="Arial" w:cs="Arial"/>
+        </w:rPr>
+        <w:t>ilbud sendt og ingen booket</w:t>
+      </w:r>
+    </w:p>
+    <w:p>
+      <w:pPr>
+        <w:pStyle w:val="Listeavsnitt"/>
+        <w:numPr>
+          <w:ilvl w:val="1"/>
+          <w:numId w:val="14"/>
+        </w:numPr>
+        <w:rPr>
+          <w:rFonts w:ascii="Arial" w:hAnsi="Arial" w:cs="Arial"/>
+        </w:rPr>
+      </w:pPr>
+      <w:r>
+        <w:rPr>
+          <w:rFonts w:ascii="Arial" w:hAnsi="Arial" w:cs="Arial"/>
+        </w:rPr>
+        <w:t>I</w:t>
+      </w:r>
+      <w:r>
+        <w:rPr>
+          <w:rFonts w:ascii="Arial" w:hAnsi="Arial" w:cs="Arial"/>
+        </w:rPr>
+        <w:t>nge</w:t>
+      </w:r>
+      <w:r>
+        <w:rPr>
+          <w:rFonts w:ascii="Arial" w:hAnsi="Arial" w:cs="Arial"/>
+        </w:rPr>
+        <w:t>n tilbud sendt og ingen booket</w:t>
+      </w:r>
+    </w:p>
+    <w:p>
+      <w:pPr>
+        <w:pStyle w:val="Listeavsnitt"/>
+        <w:numPr>
+          <w:ilvl w:val="1"/>
+          <w:numId w:val="14"/>
+        </w:numPr>
+        <w:rPr>
+          <w:rFonts w:ascii="Arial" w:hAnsi="Arial" w:cs="Arial"/>
+        </w:rPr>
+      </w:pPr>
+      <w:r>
+        <w:rPr>
+          <w:rFonts w:ascii="Arial" w:hAnsi="Arial" w:cs="Arial"/>
+        </w:rPr>
+        <w:t>Andre??</w:t>
+      </w:r>
+    </w:p>
+    <w:p>
+      <w:pPr>
+        <w:pStyle w:val="Listeavsnitt"/>
+        <w:numPr>
+          <w:ilvl w:val="0"/>
+          <w:numId w:val="14"/>
+        </w:numPr>
+        <w:rPr>
+          <w:rFonts w:ascii="Arial" w:hAnsi="Arial" w:cs="Arial"/>
+        </w:rPr>
+      </w:pPr>
+      <w:r>
+        <w:rPr>
+          <w:rFonts w:ascii="Arial" w:hAnsi="Arial" w:cs="Arial"/>
+        </w:rPr>
+        <w:t>Liste over "</w:t>
+      </w:r>
+      <w:proofErr w:type="spellStart"/>
+      <w:r>
+        <w:rPr>
+          <w:rFonts w:ascii="Arial" w:hAnsi="Arial" w:cs="Arial"/>
+        </w:rPr>
+        <w:t>pending</w:t>
+      </w:r>
+      <w:proofErr w:type="spellEnd"/>
+      <w:r>
+        <w:rPr>
+          <w:rFonts w:ascii="Arial" w:hAnsi="Arial" w:cs="Arial"/>
+        </w:rPr>
+        <w:t xml:space="preserve"> offers" som kan godkjennes eller avslås. </w:t>
+      </w:r>
+    </w:p>
+    <w:p>
+      <w:pPr>
+        <w:pStyle w:val="Listeavsnitt"/>
+        <w:numPr>
+          <w:ilvl w:val="1"/>
+          <w:numId w:val="14"/>
+        </w:numPr>
+        <w:rPr>
+          <w:rFonts w:ascii="Arial" w:hAnsi="Arial" w:cs="Arial"/>
+        </w:rPr>
+      </w:pPr>
+      <w:r>
+        <w:rPr>
+          <w:rFonts w:ascii="Arial" w:hAnsi="Arial" w:cs="Arial"/>
+        </w:rPr>
+        <w:t>Mulighet til å gi feedback til bookin</w:t>
+      </w:r>
+      <w:r>
+        <w:rPr>
+          <w:rFonts w:ascii="Arial" w:hAnsi="Arial" w:cs="Arial"/>
+        </w:rPr>
+        <w:t xml:space="preserve">g ansvarlig, </w:t>
+      </w:r>
+      <w:proofErr w:type="spellStart"/>
+      <w:r>
+        <w:rPr>
+          <w:rFonts w:ascii="Arial" w:hAnsi="Arial" w:cs="Arial"/>
+        </w:rPr>
+        <w:t>ie</w:t>
+      </w:r>
+      <w:proofErr w:type="spellEnd"/>
+      <w:r>
+        <w:rPr>
+          <w:rFonts w:ascii="Arial" w:hAnsi="Arial" w:cs="Arial"/>
+        </w:rPr>
+        <w:t xml:space="preserve">. senk pris </w:t>
+      </w:r>
+      <w:proofErr w:type="spellStart"/>
+      <w:r>
+        <w:rPr>
+          <w:rFonts w:ascii="Arial" w:hAnsi="Arial" w:cs="Arial"/>
+        </w:rPr>
+        <w:t>osv</w:t>
+      </w:r>
+      <w:proofErr w:type="spellEnd"/>
+    </w:p>
+    <w:p>
+      <w:pPr>
+        <w:pStyle w:val="Listeavsnitt"/>
+        <w:numPr>
+          <w:ilvl w:val="0"/>
+          <w:numId w:val="14"/>
+        </w:numPr>
+        <w:rPr>
+          <w:rFonts w:ascii="Arial" w:hAnsi="Arial" w:cs="Arial"/>
+        </w:rPr>
+      </w:pPr>
+      <w:r>
+        <w:rPr>
+          <w:rFonts w:ascii="Arial" w:hAnsi="Arial" w:cs="Arial"/>
+        </w:rPr>
+        <w:t xml:space="preserve">Liste over tilbud som er sendt men ikke behandlet av manager. </w:t>
+      </w:r>
+    </w:p>
+    <w:p>
+      <w:pPr>
+        <w:pStyle w:val="Listeavsnitt"/>
+        <w:numPr>
+          <w:ilvl w:val="1"/>
+          <w:numId w:val="14"/>
+        </w:numPr>
+        <w:rPr>
+          <w:rFonts w:ascii="Arial" w:hAnsi="Arial" w:cs="Arial"/>
+        </w:rPr>
+      </w:pPr>
+      <w:r>
+        <w:rPr>
+          <w:rFonts w:ascii="Arial" w:hAnsi="Arial" w:cs="Arial"/>
+        </w:rPr>
+        <w:t>Mulighet t</w:t>
+      </w:r>
+      <w:r>
+        <w:rPr>
+          <w:rFonts w:ascii="Arial" w:hAnsi="Arial" w:cs="Arial"/>
+        </w:rPr>
+        <w:t>il å se aksepterte tilbud også??</w:t>
+      </w:r>
+    </w:p>
+    <w:p>
+      <w:pPr>
+        <w:pStyle w:val="Listeavsnitt"/>
+        <w:numPr>
+          <w:ilvl w:val="0"/>
+          <w:numId w:val="14"/>
+        </w:numPr>
+        <w:rPr>
+          <w:rFonts w:ascii="Arial" w:hAnsi="Arial" w:cs="Arial"/>
+        </w:rPr>
+      </w:pPr>
+      <w:r>
+        <w:rPr>
+          <w:rFonts w:ascii="Arial" w:hAnsi="Arial" w:cs="Arial"/>
+        </w:rPr>
+        <w:t xml:space="preserve">Kan se rapporter av konserter på scener som viser økonomiske tall og antall publikummere. </w:t>
+      </w:r>
+    </w:p>
+    <w:p>
+      <w:pPr>
+        <w:pStyle w:val="Listeavsnitt"/>
+        <w:numPr>
+          <w:ilvl w:val="1"/>
+          <w:numId w:val="14"/>
+        </w:numPr>
+        <w:rPr>
+          <w:rFonts w:ascii="Arial" w:hAnsi="Arial" w:cs="Arial"/>
+        </w:rPr>
+      </w:pPr>
+      <w:r>
+        <w:rPr>
+          <w:rFonts w:ascii="Arial" w:hAnsi="Arial" w:cs="Arial"/>
+        </w:rPr>
+        <w:t>Kun for denne festivalen eller alle konserter i databasen??</w:t>
+      </w:r>
+    </w:p>
+    <w:p>
+      <w:pPr>
+        <w:pStyle w:val="Listeavsnitt"/>
+        <w:numPr>
+          <w:ilvl w:val="0"/>
+          <w:numId w:val="14"/>
+        </w:numPr>
+        <w:rPr>
+          <w:rFonts w:ascii="Arial" w:hAnsi="Arial" w:cs="Arial"/>
+        </w:rPr>
+      </w:pPr>
+      <w:r>
+        <w:rPr>
+          <w:rFonts w:ascii="Arial" w:hAnsi="Arial" w:cs="Arial"/>
+        </w:rPr>
+        <w:t xml:space="preserve">Få generert forslag for billettpris basert på kostnader og inntekter. </w:t>
+      </w:r>
+    </w:p>
+    <w:p>
+      <w:pPr>
+        <w:pStyle w:val="Listeavsnitt"/>
+        <w:numPr>
+          <w:ilvl w:val="1"/>
+          <w:numId w:val="14"/>
+        </w:numPr>
+        <w:rPr>
+          <w:rFonts w:ascii="Arial" w:hAnsi="Arial" w:cs="Arial"/>
+        </w:rPr>
+      </w:pPr>
+      <w:r>
+        <w:rPr>
+          <w:rFonts w:ascii="Arial" w:hAnsi="Arial" w:cs="Arial"/>
+        </w:rPr>
+        <w:t>Kan også angi pris manuelt eller automatisk.</w:t>
+      </w:r>
+    </w:p>
+    <w:p>
+      <w:pPr>
+        <w:rPr>
+          <w:rFonts w:ascii="Arial" w:hAnsi="Arial" w:cs="Arial"/>
+        </w:rPr>
+      </w:pPr>
+    </w:p>
+    <w:p>
+      <w:pPr>
+        <w:rPr>
+          <w:rFonts w:ascii="Arial" w:hAnsi="Arial" w:cs="Arial"/>
+          <w:b/>
+        </w:rPr>
+      </w:pPr>
+      <w:r>
+        <w:rPr>
+          <w:rFonts w:ascii="Arial" w:hAnsi="Arial" w:cs="Arial"/>
+          <w:b/>
+        </w:rPr>
+        <w:t>Lyd-</w:t>
+      </w:r>
+      <w:r>
+        <w:rPr>
+          <w:rFonts w:ascii="Arial" w:hAnsi="Arial" w:cs="Arial"/>
+          <w:b/>
+        </w:rPr>
+        <w:t xml:space="preserve"> og l</w:t>
+      </w:r>
+      <w:r>
+        <w:rPr>
+          <w:rFonts w:ascii="Arial" w:hAnsi="Arial" w:cs="Arial"/>
+          <w:b/>
+        </w:rPr>
+        <w:t>ystekniker side:</w:t>
+      </w:r>
+    </w:p>
+    <w:p>
+      <w:pPr>
+        <w:pStyle w:val="Listeavsnitt"/>
+        <w:numPr>
+          <w:ilvl w:val="0"/>
+          <w:numId w:val="16"/>
+        </w:numPr>
+        <w:rPr>
+          <w:rFonts w:ascii="Arial" w:hAnsi="Arial" w:cs="Arial"/>
+        </w:rPr>
+      </w:pPr>
+      <w:r>
+        <w:rPr>
+          <w:rFonts w:ascii="Arial" w:hAnsi="Arial" w:cs="Arial"/>
+        </w:rPr>
+        <w:t xml:space="preserve">Queue over oppkommende oppdrag?? </w:t>
+      </w:r>
+    </w:p>
+    <w:p>
+      <w:pPr>
+        <w:pStyle w:val="Listeavsnitt"/>
+        <w:numPr>
+          <w:ilvl w:val="0"/>
+          <w:numId w:val="16"/>
+        </w:numPr>
+        <w:rPr>
+          <w:rFonts w:ascii="Arial" w:hAnsi="Arial" w:cs="Arial"/>
+        </w:rPr>
+      </w:pPr>
+      <w:r>
+        <w:rPr>
+          <w:rFonts w:ascii="Arial" w:hAnsi="Arial" w:cs="Arial"/>
+        </w:rPr>
+        <w:t>Mulighet til å søke på dato/i kalender om man har oppdrag</w:t>
+      </w:r>
+      <w:r>
+        <w:rPr>
+          <w:rFonts w:ascii="Arial" w:hAnsi="Arial" w:cs="Arial"/>
+        </w:rPr>
+        <w:t>??</w:t>
+      </w:r>
+    </w:p>
+    <w:p>
+      <w:pPr>
+        <w:rPr>
+          <w:rFonts w:ascii="Arial" w:hAnsi="Arial" w:cs="Arial"/>
+        </w:rPr>
+      </w:pPr>
+    </w:p>
+    <w:p>
+      <w:pPr>
+        <w:rPr>
+          <w:rFonts w:ascii="Arial" w:hAnsi="Arial" w:cs="Arial"/>
+          <w:b/>
+        </w:rPr>
+      </w:pPr>
+      <w:r>
+        <w:rPr>
+          <w:rFonts w:ascii="Arial" w:hAnsi="Arial" w:cs="Arial"/>
+          <w:b/>
+        </w:rPr>
+        <w:t>Manager side:</w:t>
+      </w:r>
+    </w:p>
+    <w:p>
+      <w:pPr>
+        <w:pStyle w:val="Listeavsnitt"/>
+        <w:numPr>
+          <w:ilvl w:val="0"/>
+          <w:numId w:val="18"/>
+        </w:numPr>
+        <w:rPr>
+          <w:rFonts w:ascii="Arial" w:hAnsi="Arial" w:cs="Arial"/>
+        </w:rPr>
+      </w:pPr>
+      <w:r>
+        <w:rPr>
+          <w:rFonts w:ascii="Arial" w:hAnsi="Arial" w:cs="Arial"/>
+        </w:rPr>
+        <w:t>Kan sende</w:t>
+      </w:r>
+      <w:r>
+        <w:rPr>
+          <w:rFonts w:ascii="Arial" w:hAnsi="Arial" w:cs="Arial"/>
+        </w:rPr>
+        <w:t xml:space="preserve"> inn endringer for tekniske behov til band han er manager til. </w:t>
+      </w:r>
+    </w:p>
+    <w:p>
+      <w:pPr>
+        <w:pStyle w:val="Listeavsnitt"/>
+        <w:numPr>
+          <w:ilvl w:val="1"/>
+          <w:numId w:val="18"/>
+        </w:numPr>
+        <w:rPr>
+          <w:rFonts w:ascii="Arial" w:hAnsi="Arial" w:cs="Arial"/>
+        </w:rPr>
+      </w:pPr>
+      <w:r>
+        <w:rPr>
+          <w:rFonts w:ascii="Arial" w:hAnsi="Arial" w:cs="Arial"/>
+        </w:rPr>
+        <w:t xml:space="preserve">Før og etter godkjent tilbud?? </w:t>
+      </w:r>
+    </w:p>
+    <w:p>
+      <w:pPr>
+        <w:pStyle w:val="Listeavsnitt"/>
+        <w:numPr>
+          <w:ilvl w:val="2"/>
+          <w:numId w:val="18"/>
+        </w:numPr>
+        <w:rPr>
+          <w:rFonts w:ascii="Arial" w:hAnsi="Arial" w:cs="Arial"/>
+        </w:rPr>
+      </w:pPr>
+      <w:r>
+        <w:rPr>
+          <w:rFonts w:ascii="Arial" w:hAnsi="Arial" w:cs="Arial"/>
+        </w:rPr>
+        <w:t xml:space="preserve">Skal det i så fall ikke endre tekniske behov </w:t>
+      </w:r>
+      <w:r>
+        <w:rPr>
+          <w:rFonts w:ascii="Arial" w:hAnsi="Arial" w:cs="Arial"/>
+        </w:rPr>
+        <w:t>til bookede konserter, kun nye??</w:t>
+      </w:r>
+    </w:p>
+    <w:p>
+      <w:pPr>
+        <w:pStyle w:val="Listeavsnitt"/>
+        <w:numPr>
+          <w:ilvl w:val="0"/>
+          <w:numId w:val="18"/>
+        </w:numPr>
+        <w:rPr>
+          <w:rFonts w:ascii="Arial" w:hAnsi="Arial" w:cs="Arial"/>
+        </w:rPr>
+      </w:pPr>
+      <w:r>
+        <w:rPr>
+          <w:rFonts w:ascii="Arial" w:hAnsi="Arial" w:cs="Arial"/>
+        </w:rPr>
+        <w:t>Få oversikt over booking tilbud.</w:t>
+      </w:r>
+    </w:p>
+    <w:p>
+      <w:pPr>
+        <w:pStyle w:val="Listeavsnitt"/>
+        <w:numPr>
+          <w:ilvl w:val="1"/>
+          <w:numId w:val="18"/>
+        </w:numPr>
+        <w:rPr>
+          <w:rFonts w:ascii="Arial" w:hAnsi="Arial" w:cs="Arial"/>
+        </w:rPr>
+      </w:pPr>
+      <w:r>
+        <w:rPr>
+          <w:rFonts w:ascii="Arial" w:hAnsi="Arial" w:cs="Arial"/>
+        </w:rPr>
+        <w:t>F</w:t>
+      </w:r>
+      <w:r>
+        <w:rPr>
+          <w:rFonts w:ascii="Arial" w:hAnsi="Arial" w:cs="Arial"/>
+        </w:rPr>
+        <w:t>å en oppdatering over ubehandlede tilbud ved innlogging??</w:t>
+      </w:r>
+    </w:p>
+    <w:p>
+      <w:pPr>
+        <w:rPr>
+          <w:rFonts w:ascii="Arial" w:hAnsi="Arial" w:cs="Arial"/>
+        </w:rPr>
+      </w:pPr>
+    </w:p>
+    <w:p>
+      <w:pPr>
+        <w:rPr>
+          <w:rFonts w:ascii="Arial" w:hAnsi="Arial" w:cs="Arial"/>
+          <w:b/>
+          <w:sz w:val="24"/>
+        </w:rPr>
+      </w:pPr>
+      <w:r>
+        <w:rPr>
+          <w:rFonts w:ascii="Arial" w:hAnsi="Arial" w:cs="Arial"/>
+          <w:b/>
+          <w:sz w:val="24"/>
+        </w:rPr>
+        <w:t>Verktøy:</w:t>
+      </w:r>
+    </w:p>
+    <w:p>
+      <w:pPr>
+        <w:rPr>
+          <w:rFonts w:ascii="Arial" w:hAnsi="Arial" w:cs="Arial"/>
+        </w:rPr>
+      </w:pPr>
+      <w:r>
+        <w:rPr>
+          <w:rFonts w:ascii="Arial" w:hAnsi="Arial" w:cs="Arial"/>
+          <w:b/>
+        </w:rPr>
+        <w:t xml:space="preserve">Front og </w:t>
+      </w:r>
+      <w:proofErr w:type="spellStart"/>
+      <w:r>
+        <w:rPr>
+          <w:rFonts w:ascii="Arial" w:hAnsi="Arial" w:cs="Arial"/>
+          <w:b/>
+        </w:rPr>
+        <w:t>backend</w:t>
+      </w:r>
+      <w:proofErr w:type="spellEnd"/>
+      <w:r>
+        <w:rPr>
+          <w:rFonts w:ascii="Arial" w:hAnsi="Arial" w:cs="Arial"/>
+        </w:rPr>
+        <w:t>:</w:t>
+      </w:r>
+    </w:p>
+    <w:p>
+      <w:pPr>
+        <w:pStyle w:val="Listeavsnitt"/>
+        <w:numPr>
+          <w:ilvl w:val="0"/>
+          <w:numId w:val="20"/>
+        </w:numPr>
+        <w:rPr>
+          <w:rFonts w:ascii="Arial" w:hAnsi="Arial" w:cs="Arial"/>
+        </w:rPr>
+      </w:pPr>
+      <w:r>
+        <w:rPr>
+          <w:rFonts w:ascii="Arial" w:hAnsi="Arial" w:cs="Arial"/>
+        </w:rPr>
+        <w:t>Java?</w:t>
+      </w:r>
+    </w:p>
+    <w:p>
+      <w:pPr>
+        <w:rPr>
+          <w:rFonts w:ascii="Arial" w:hAnsi="Arial" w:cs="Arial"/>
+        </w:rPr>
+      </w:pPr>
       <w:bookmarkStart w:id="0" w:name="_GoBack"/>
       <w:bookmarkEnd w:id="0"/>
     </w:p>
     <w:p>
       <w:pPr>
-        <w:pStyle w:val="Listeavsnitt"/>
-        <w:numPr>
-          <w:ilvl w:val="1"/>
-          <w:numId w:val="8"/>
-        </w:numPr>
-        <w:rPr>
-          <w:rFonts w:ascii="Arial" w:hAnsi="Arial" w:cs="Arial"/>
-        </w:rPr>
-      </w:pPr>
-      <w:r>
-        <w:rPr>
-          <w:rFonts w:ascii="Arial" w:hAnsi="Arial" w:cs="Arial"/>
-        </w:rPr>
-        <w:t>Man kan ha flere roller</w:t>
-      </w:r>
-    </w:p>
-    <w:p>
-      <w:pPr>
-        <w:pStyle w:val="Listeavsnitt"/>
-        <w:numPr>
-          <w:ilvl w:val="0"/>
-          <w:numId w:val="8"/>
-        </w:numPr>
-        <w:rPr>
-          <w:rFonts w:ascii="Arial" w:hAnsi="Arial" w:cs="Arial"/>
-        </w:rPr>
-      </w:pPr>
-      <w:r>
-        <w:rPr>
-          <w:rFonts w:ascii="Arial" w:hAnsi="Arial" w:cs="Arial"/>
-        </w:rPr>
-        <w:t>Når man har logget inn/registrert seg</w:t>
-      </w:r>
-      <w:r>
-        <w:rPr>
-          <w:rFonts w:ascii="Arial" w:hAnsi="Arial" w:cs="Arial"/>
-        </w:rPr>
-        <w:t xml:space="preserve"> </w:t>
-      </w:r>
-      <w:r>
-        <w:rPr>
-          <w:rFonts w:ascii="Arial" w:hAnsi="Arial" w:cs="Arial"/>
-        </w:rPr>
-        <w:t>(og dermed logget inn) blir man navigert til den aktuelle rollen sin side.</w:t>
-      </w:r>
-    </w:p>
-    <w:p>
-      <w:pPr>
-        <w:rPr>
-          <w:rFonts w:ascii="Arial" w:hAnsi="Arial" w:cs="Arial"/>
-        </w:rPr>
-      </w:pPr>
-    </w:p>
-    <w:p>
-      <w:pPr>
-        <w:rPr>
-          <w:rFonts w:ascii="Arial" w:hAnsi="Arial" w:cs="Arial"/>
-          <w:b/>
-        </w:rPr>
-      </w:pPr>
-      <w:r>
-        <w:rPr>
-          <w:rFonts w:ascii="Arial" w:hAnsi="Arial" w:cs="Arial"/>
-          <w:b/>
-        </w:rPr>
-        <w:t>Arrangør side:</w:t>
-      </w:r>
-    </w:p>
-    <w:p>
-      <w:pPr>
-        <w:pStyle w:val="Listeavsnitt"/>
-        <w:numPr>
-          <w:ilvl w:val="0"/>
-          <w:numId w:val="11"/>
-        </w:numPr>
-        <w:rPr>
-          <w:rFonts w:ascii="Arial" w:hAnsi="Arial" w:cs="Arial"/>
-        </w:rPr>
-      </w:pPr>
-      <w:r>
-        <w:rPr>
-          <w:rFonts w:ascii="Arial" w:hAnsi="Arial" w:cs="Arial"/>
-        </w:rPr>
-        <w:t>Oversikt over</w:t>
-      </w:r>
-      <w:r>
-        <w:rPr>
-          <w:rFonts w:ascii="Arial" w:hAnsi="Arial" w:cs="Arial"/>
-        </w:rPr>
-        <w:t xml:space="preserve"> teknikere og muligens mulighet til å endre hvilke teknikere som er satt på ulike konserter</w:t>
-      </w:r>
-      <w:r>
-        <w:rPr>
-          <w:rFonts w:ascii="Arial" w:hAnsi="Arial" w:cs="Arial"/>
-        </w:rPr>
-        <w:t>(?)</w:t>
-      </w:r>
-      <w:r>
-        <w:rPr>
-          <w:rFonts w:ascii="Arial" w:hAnsi="Arial" w:cs="Arial"/>
-        </w:rPr>
-        <w:t>.</w:t>
-      </w:r>
-    </w:p>
-    <w:p>
-      <w:pPr>
-        <w:pStyle w:val="Listeavsnitt"/>
-        <w:numPr>
-          <w:ilvl w:val="0"/>
-          <w:numId w:val="11"/>
-        </w:numPr>
-        <w:rPr>
-          <w:rFonts w:ascii="Arial" w:hAnsi="Arial" w:cs="Arial"/>
-        </w:rPr>
-      </w:pPr>
-      <w:r>
-        <w:rPr>
-          <w:rFonts w:ascii="Arial" w:hAnsi="Arial" w:cs="Arial"/>
-        </w:rPr>
-        <w:t>Få en totaloversikt over alle konserter på alle dager av konserten</w:t>
-      </w:r>
-      <w:r>
-        <w:rPr>
-          <w:rFonts w:ascii="Arial" w:hAnsi="Arial" w:cs="Arial"/>
-        </w:rPr>
-        <w:t>.</w:t>
-      </w:r>
-    </w:p>
-    <w:p>
-      <w:pPr>
-        <w:pStyle w:val="Listeavsnitt"/>
-        <w:numPr>
-          <w:ilvl w:val="1"/>
-          <w:numId w:val="11"/>
-        </w:numPr>
-        <w:rPr>
-          <w:rFonts w:ascii="Arial" w:hAnsi="Arial" w:cs="Arial"/>
-        </w:rPr>
-      </w:pPr>
-      <w:r>
-        <w:rPr>
-          <w:rFonts w:ascii="Arial" w:hAnsi="Arial" w:cs="Arial"/>
-        </w:rPr>
-        <w:t>Kalender med dag og dato.</w:t>
-      </w:r>
-    </w:p>
-    <w:p>
-      <w:pPr>
-        <w:pStyle w:val="Listeavsnitt"/>
-        <w:numPr>
-          <w:ilvl w:val="2"/>
-          <w:numId w:val="11"/>
-        </w:numPr>
-        <w:rPr>
-          <w:rFonts w:ascii="Arial" w:hAnsi="Arial" w:cs="Arial"/>
-        </w:rPr>
-      </w:pPr>
-      <w:r>
-        <w:rPr>
-          <w:rFonts w:ascii="Arial" w:hAnsi="Arial" w:cs="Arial"/>
-        </w:rPr>
-        <w:t>K</w:t>
-      </w:r>
-      <w:r>
-        <w:rPr>
-          <w:rFonts w:ascii="Arial" w:hAnsi="Arial" w:cs="Arial"/>
-        </w:rPr>
-        <w:t xml:space="preserve">an klikke på en valgt dato for å se en oversikt over scener med tilhørende konserter for dagen. Kan derfra klikke "neste" og "tilbake" eller krysse ut vinduet for å </w:t>
-      </w:r>
-      <w:r>
-        <w:rPr>
-          <w:rFonts w:ascii="Arial" w:hAnsi="Arial" w:cs="Arial"/>
-        </w:rPr>
-        <w:t>komme tilbake til</w:t>
-      </w:r>
-      <w:r>
-        <w:rPr>
-          <w:rFonts w:ascii="Arial" w:hAnsi="Arial" w:cs="Arial"/>
-        </w:rPr>
-        <w:t xml:space="preserve"> kalenderen, mul</w:t>
-      </w:r>
-      <w:r>
-        <w:rPr>
-          <w:rFonts w:ascii="Arial" w:hAnsi="Arial" w:cs="Arial"/>
-        </w:rPr>
-        <w:t>ighet for inntasting av dato??</w:t>
-      </w:r>
-    </w:p>
-    <w:p>
-      <w:pPr>
-        <w:pStyle w:val="Listeavsnitt"/>
-        <w:numPr>
-          <w:ilvl w:val="0"/>
-          <w:numId w:val="11"/>
-        </w:numPr>
-        <w:rPr>
-          <w:rFonts w:ascii="Arial" w:hAnsi="Arial" w:cs="Arial"/>
-        </w:rPr>
-      </w:pPr>
-      <w:r>
-        <w:rPr>
-          <w:rFonts w:ascii="Arial" w:hAnsi="Arial" w:cs="Arial"/>
-        </w:rPr>
-        <w:t>Få en oppdatering av hva som har skj</w:t>
-      </w:r>
-      <w:r>
-        <w:rPr>
-          <w:rFonts w:ascii="Arial" w:hAnsi="Arial" w:cs="Arial"/>
-        </w:rPr>
-        <w:t>edd siden forrige innlogging??</w:t>
-      </w:r>
-    </w:p>
-    <w:p>
-      <w:pPr>
-        <w:rPr>
-          <w:rFonts w:ascii="Arial" w:hAnsi="Arial" w:cs="Arial"/>
-        </w:rPr>
-      </w:pPr>
-    </w:p>
-    <w:p>
-      <w:pPr>
-        <w:rPr>
-          <w:rFonts w:ascii="Arial" w:hAnsi="Arial" w:cs="Arial"/>
-          <w:b/>
-        </w:rPr>
-      </w:pPr>
-      <w:r>
-        <w:rPr>
-          <w:rFonts w:ascii="Arial" w:hAnsi="Arial" w:cs="Arial"/>
-          <w:b/>
-        </w:rPr>
-        <w:t>Booking ansvarlig side:</w:t>
-      </w:r>
-    </w:p>
-    <w:p>
-      <w:pPr>
-        <w:pStyle w:val="Listeavsnitt"/>
-        <w:numPr>
-          <w:ilvl w:val="0"/>
-          <w:numId w:val="12"/>
-        </w:numPr>
-        <w:rPr>
-          <w:rFonts w:ascii="Arial" w:hAnsi="Arial" w:cs="Arial"/>
-        </w:rPr>
-      </w:pPr>
-      <w:r>
-        <w:rPr>
-          <w:rFonts w:ascii="Arial" w:hAnsi="Arial" w:cs="Arial"/>
-        </w:rPr>
-        <w:t>Kan søke opp band og få tilgang til nøkkelinformasjon om bandet.</w:t>
-      </w:r>
-    </w:p>
-    <w:p>
-      <w:pPr>
-        <w:pStyle w:val="Listeavsnitt"/>
-        <w:numPr>
-          <w:ilvl w:val="0"/>
-          <w:numId w:val="12"/>
-        </w:numPr>
-        <w:rPr>
-          <w:rFonts w:ascii="Arial" w:hAnsi="Arial" w:cs="Arial"/>
-        </w:rPr>
-      </w:pPr>
-      <w:r>
-        <w:rPr>
-          <w:rFonts w:ascii="Arial" w:hAnsi="Arial" w:cs="Arial"/>
-        </w:rPr>
-        <w:t xml:space="preserve">Kan søke opp tidligere konserter filtrert på sjanger. Får tilgang til publikum nummer og scene. </w:t>
-      </w:r>
-    </w:p>
-    <w:p>
-      <w:pPr>
-        <w:pStyle w:val="Listeavsnitt"/>
-        <w:numPr>
-          <w:ilvl w:val="1"/>
-          <w:numId w:val="12"/>
-        </w:numPr>
-        <w:rPr>
-          <w:rFonts w:ascii="Arial" w:hAnsi="Arial" w:cs="Arial"/>
-        </w:rPr>
-      </w:pPr>
-      <w:r>
-        <w:rPr>
-          <w:rFonts w:ascii="Arial" w:hAnsi="Arial" w:cs="Arial"/>
-        </w:rPr>
-        <w:t xml:space="preserve">Tekniske behov?? </w:t>
-      </w:r>
-    </w:p>
-    <w:p>
-      <w:pPr>
-        <w:pStyle w:val="Listeavsnitt"/>
-        <w:numPr>
-          <w:ilvl w:val="1"/>
-          <w:numId w:val="12"/>
-        </w:numPr>
-        <w:rPr>
-          <w:rFonts w:ascii="Arial" w:hAnsi="Arial" w:cs="Arial"/>
-        </w:rPr>
-      </w:pPr>
-      <w:r>
-        <w:rPr>
-          <w:rFonts w:ascii="Arial" w:hAnsi="Arial" w:cs="Arial"/>
-        </w:rPr>
-        <w:t>Band??</w:t>
-      </w:r>
-    </w:p>
-    <w:p>
-      <w:pPr>
-        <w:pStyle w:val="Listeavsnitt"/>
-        <w:numPr>
-          <w:ilvl w:val="0"/>
-          <w:numId w:val="12"/>
-        </w:numPr>
-        <w:rPr>
-          <w:rFonts w:ascii="Arial" w:hAnsi="Arial" w:cs="Arial"/>
-        </w:rPr>
-      </w:pPr>
-      <w:r>
-        <w:rPr>
-          <w:rFonts w:ascii="Arial" w:hAnsi="Arial" w:cs="Arial"/>
-        </w:rPr>
-        <w:t xml:space="preserve">Kunne forberede tilbud til manager med, dato, scene, pris som sendes til manager for aktuelt band via booking sjef. </w:t>
-      </w:r>
-    </w:p>
-    <w:p>
-      <w:pPr>
-        <w:pStyle w:val="Listeavsnitt"/>
-        <w:numPr>
-          <w:ilvl w:val="1"/>
-          <w:numId w:val="12"/>
-        </w:numPr>
-        <w:rPr>
-          <w:rFonts w:ascii="Arial" w:hAnsi="Arial" w:cs="Arial"/>
-        </w:rPr>
-      </w:pPr>
-      <w:r>
-        <w:rPr>
-          <w:rFonts w:ascii="Arial" w:hAnsi="Arial" w:cs="Arial"/>
-        </w:rPr>
-        <w:t>M</w:t>
-      </w:r>
-      <w:r>
-        <w:rPr>
-          <w:rFonts w:ascii="Arial" w:hAnsi="Arial" w:cs="Arial"/>
-        </w:rPr>
-        <w:t>er som må være i t</w:t>
-      </w:r>
-      <w:r>
-        <w:rPr>
-          <w:rFonts w:ascii="Arial" w:hAnsi="Arial" w:cs="Arial"/>
-        </w:rPr>
-        <w:t>i</w:t>
-      </w:r>
-      <w:r>
-        <w:rPr>
-          <w:rFonts w:ascii="Arial" w:hAnsi="Arial" w:cs="Arial"/>
-        </w:rPr>
-        <w:t xml:space="preserve">lbudet?? </w:t>
-      </w:r>
-    </w:p>
-    <w:p>
-      <w:pPr>
-        <w:pStyle w:val="Listeavsnitt"/>
-        <w:numPr>
-          <w:ilvl w:val="1"/>
-          <w:numId w:val="12"/>
-        </w:numPr>
-        <w:rPr>
-          <w:rFonts w:ascii="Arial" w:hAnsi="Arial" w:cs="Arial"/>
-        </w:rPr>
-      </w:pPr>
-      <w:r>
-        <w:rPr>
-          <w:rFonts w:ascii="Arial" w:hAnsi="Arial" w:cs="Arial"/>
-        </w:rPr>
-        <w:t>Kan angi teknikere??</w:t>
-      </w:r>
-    </w:p>
-    <w:p>
-      <w:pPr>
-        <w:rPr>
-          <w:rFonts w:ascii="Arial" w:hAnsi="Arial" w:cs="Arial"/>
-        </w:rPr>
-      </w:pPr>
-    </w:p>
-    <w:p>
-      <w:pPr>
-        <w:rPr>
-          <w:rFonts w:ascii="Arial" w:hAnsi="Arial" w:cs="Arial"/>
-          <w:b/>
-        </w:rPr>
-      </w:pPr>
-    </w:p>
-    <w:p>
-      <w:pPr>
-        <w:rPr>
-          <w:rFonts w:ascii="Arial" w:hAnsi="Arial" w:cs="Arial"/>
-          <w:b/>
-        </w:rPr>
-      </w:pPr>
-    </w:p>
-    <w:p>
-      <w:pPr>
-        <w:rPr>
-          <w:rFonts w:ascii="Arial" w:hAnsi="Arial" w:cs="Arial"/>
-          <w:b/>
-        </w:rPr>
-      </w:pPr>
-    </w:p>
-    <w:p>
-      <w:pPr>
-        <w:rPr>
-          <w:rFonts w:ascii="Arial" w:hAnsi="Arial" w:cs="Arial"/>
-          <w:b/>
-        </w:rPr>
-      </w:pPr>
-      <w:r>
-        <w:rPr>
-          <w:rFonts w:ascii="Arial" w:hAnsi="Arial" w:cs="Arial"/>
-          <w:b/>
-        </w:rPr>
-        <w:t>Booking sjef side:</w:t>
-      </w:r>
-    </w:p>
-    <w:p>
-      <w:pPr>
-        <w:pStyle w:val="Listeavsnitt"/>
-        <w:numPr>
-          <w:ilvl w:val="0"/>
-          <w:numId w:val="14"/>
-        </w:numPr>
-        <w:rPr>
-          <w:rFonts w:ascii="Arial" w:hAnsi="Arial" w:cs="Arial"/>
-        </w:rPr>
-      </w:pPr>
-      <w:r>
-        <w:rPr>
-          <w:rFonts w:ascii="Arial" w:hAnsi="Arial" w:cs="Arial"/>
-        </w:rPr>
-        <w:lastRenderedPageBreak/>
-        <w:t>Fargekodet kalender??</w:t>
-      </w:r>
-    </w:p>
-    <w:p>
-      <w:pPr>
-        <w:pStyle w:val="Listeavsnitt"/>
-        <w:numPr>
-          <w:ilvl w:val="1"/>
-          <w:numId w:val="14"/>
-        </w:numPr>
-        <w:rPr>
-          <w:rFonts w:ascii="Arial" w:hAnsi="Arial" w:cs="Arial"/>
-        </w:rPr>
-      </w:pPr>
-      <w:r>
-        <w:rPr>
-          <w:rFonts w:ascii="Arial" w:hAnsi="Arial" w:cs="Arial"/>
-        </w:rPr>
-        <w:t>Full booket</w:t>
-      </w:r>
-    </w:p>
-    <w:p>
-      <w:pPr>
-        <w:pStyle w:val="Listeavsnitt"/>
-        <w:numPr>
-          <w:ilvl w:val="1"/>
-          <w:numId w:val="14"/>
-        </w:numPr>
-        <w:rPr>
-          <w:rFonts w:ascii="Arial" w:hAnsi="Arial" w:cs="Arial"/>
-        </w:rPr>
-      </w:pPr>
-      <w:r>
-        <w:rPr>
-          <w:rFonts w:ascii="Arial" w:hAnsi="Arial" w:cs="Arial"/>
-        </w:rPr>
-        <w:t>N</w:t>
-      </w:r>
-      <w:r>
-        <w:rPr>
-          <w:rFonts w:ascii="Arial" w:hAnsi="Arial" w:cs="Arial"/>
-        </w:rPr>
-        <w:t>oen scener booket</w:t>
-      </w:r>
-    </w:p>
-    <w:p>
-      <w:pPr>
-        <w:pStyle w:val="Listeavsnitt"/>
-        <w:numPr>
-          <w:ilvl w:val="1"/>
-          <w:numId w:val="14"/>
-        </w:numPr>
-        <w:rPr>
-          <w:rFonts w:ascii="Arial" w:hAnsi="Arial" w:cs="Arial"/>
-        </w:rPr>
-      </w:pPr>
-      <w:r>
-        <w:rPr>
-          <w:rFonts w:ascii="Arial" w:hAnsi="Arial" w:cs="Arial"/>
-        </w:rPr>
-        <w:t>T</w:t>
-      </w:r>
-      <w:r>
-        <w:rPr>
-          <w:rFonts w:ascii="Arial" w:hAnsi="Arial" w:cs="Arial"/>
-        </w:rPr>
-        <w:t>ilbud sendt og noen scener booket</w:t>
-      </w:r>
-    </w:p>
-    <w:p>
-      <w:pPr>
-        <w:pStyle w:val="Listeavsnitt"/>
-        <w:numPr>
-          <w:ilvl w:val="1"/>
-          <w:numId w:val="14"/>
-        </w:numPr>
-        <w:rPr>
-          <w:rFonts w:ascii="Arial" w:hAnsi="Arial" w:cs="Arial"/>
-        </w:rPr>
-      </w:pPr>
-      <w:r>
-        <w:rPr>
-          <w:rFonts w:ascii="Arial" w:hAnsi="Arial" w:cs="Arial"/>
-        </w:rPr>
-        <w:t>T</w:t>
-      </w:r>
-      <w:r>
-        <w:rPr>
-          <w:rFonts w:ascii="Arial" w:hAnsi="Arial" w:cs="Arial"/>
-        </w:rPr>
-        <w:t>ilbud sendt og ingen booket</w:t>
-      </w:r>
-    </w:p>
-    <w:p>
-      <w:pPr>
-        <w:pStyle w:val="Listeavsnitt"/>
-        <w:numPr>
-          <w:ilvl w:val="1"/>
-          <w:numId w:val="14"/>
-        </w:numPr>
-        <w:rPr>
-          <w:rFonts w:ascii="Arial" w:hAnsi="Arial" w:cs="Arial"/>
-        </w:rPr>
-      </w:pPr>
-      <w:r>
-        <w:rPr>
-          <w:rFonts w:ascii="Arial" w:hAnsi="Arial" w:cs="Arial"/>
-        </w:rPr>
-        <w:t>I</w:t>
-      </w:r>
-      <w:r>
-        <w:rPr>
-          <w:rFonts w:ascii="Arial" w:hAnsi="Arial" w:cs="Arial"/>
-        </w:rPr>
-        <w:t>nge</w:t>
-      </w:r>
-      <w:r>
-        <w:rPr>
-          <w:rFonts w:ascii="Arial" w:hAnsi="Arial" w:cs="Arial"/>
-        </w:rPr>
-        <w:t>n tilbud sendt og ingen booket</w:t>
-      </w:r>
-    </w:p>
-    <w:p>
-      <w:pPr>
-        <w:pStyle w:val="Listeavsnitt"/>
-        <w:numPr>
-          <w:ilvl w:val="1"/>
-          <w:numId w:val="14"/>
-        </w:numPr>
-        <w:rPr>
-          <w:rFonts w:ascii="Arial" w:hAnsi="Arial" w:cs="Arial"/>
-        </w:rPr>
-      </w:pPr>
-      <w:r>
-        <w:rPr>
-          <w:rFonts w:ascii="Arial" w:hAnsi="Arial" w:cs="Arial"/>
-        </w:rPr>
-        <w:t>Andre??</w:t>
-      </w:r>
-    </w:p>
-    <w:p>
-      <w:pPr>
-        <w:pStyle w:val="Listeavsnitt"/>
-        <w:numPr>
-          <w:ilvl w:val="0"/>
-          <w:numId w:val="14"/>
-        </w:numPr>
-        <w:rPr>
-          <w:rFonts w:ascii="Arial" w:hAnsi="Arial" w:cs="Arial"/>
-        </w:rPr>
-      </w:pPr>
-      <w:r>
-        <w:rPr>
-          <w:rFonts w:ascii="Arial" w:hAnsi="Arial" w:cs="Arial"/>
-        </w:rPr>
-        <w:t xml:space="preserve">Liste over "pending offers" som kan godkjennes eller avslås. </w:t>
-      </w:r>
-    </w:p>
-    <w:p>
-      <w:pPr>
-        <w:pStyle w:val="Listeavsnitt"/>
-        <w:numPr>
-          <w:ilvl w:val="1"/>
-          <w:numId w:val="14"/>
-        </w:numPr>
-        <w:rPr>
-          <w:rFonts w:ascii="Arial" w:hAnsi="Arial" w:cs="Arial"/>
-        </w:rPr>
-      </w:pPr>
-      <w:r>
-        <w:rPr>
-          <w:rFonts w:ascii="Arial" w:hAnsi="Arial" w:cs="Arial"/>
-        </w:rPr>
-        <w:t>Mulighet til å gi feedback til booking ansvarlig, ie. senk pris osv??</w:t>
-      </w:r>
-    </w:p>
-    <w:p>
-      <w:pPr>
-        <w:pStyle w:val="Listeavsnitt"/>
-        <w:numPr>
-          <w:ilvl w:val="0"/>
-          <w:numId w:val="14"/>
-        </w:numPr>
-        <w:rPr>
-          <w:rFonts w:ascii="Arial" w:hAnsi="Arial" w:cs="Arial"/>
-        </w:rPr>
-      </w:pPr>
-      <w:r>
-        <w:rPr>
-          <w:rFonts w:ascii="Arial" w:hAnsi="Arial" w:cs="Arial"/>
-        </w:rPr>
-        <w:t xml:space="preserve">Liste over tilbud som er sendt men ikke behandlet av manager. </w:t>
-      </w:r>
-    </w:p>
-    <w:p>
-      <w:pPr>
-        <w:pStyle w:val="Listeavsnitt"/>
-        <w:numPr>
-          <w:ilvl w:val="1"/>
-          <w:numId w:val="14"/>
-        </w:numPr>
-        <w:rPr>
-          <w:rFonts w:ascii="Arial" w:hAnsi="Arial" w:cs="Arial"/>
-        </w:rPr>
-      </w:pPr>
-      <w:r>
-        <w:rPr>
-          <w:rFonts w:ascii="Arial" w:hAnsi="Arial" w:cs="Arial"/>
-        </w:rPr>
-        <w:t>Mulighet til å se aksepterte tilbud også??</w:t>
-      </w:r>
-    </w:p>
-    <w:p>
-      <w:pPr>
-        <w:pStyle w:val="Listeavsnitt"/>
-        <w:numPr>
-          <w:ilvl w:val="0"/>
-          <w:numId w:val="14"/>
-        </w:numPr>
-        <w:rPr>
-          <w:rFonts w:ascii="Arial" w:hAnsi="Arial" w:cs="Arial"/>
-        </w:rPr>
-      </w:pPr>
-      <w:r>
-        <w:rPr>
-          <w:rFonts w:ascii="Arial" w:hAnsi="Arial" w:cs="Arial"/>
-        </w:rPr>
-        <w:t xml:space="preserve">Kan se rapporter av konserter på scener som viser økonomiske tall og antall publikummere. </w:t>
-      </w:r>
-    </w:p>
-    <w:p>
-      <w:pPr>
-        <w:pStyle w:val="Listeavsnitt"/>
-        <w:numPr>
-          <w:ilvl w:val="1"/>
-          <w:numId w:val="14"/>
-        </w:numPr>
-        <w:rPr>
-          <w:rFonts w:ascii="Arial" w:hAnsi="Arial" w:cs="Arial"/>
-        </w:rPr>
-      </w:pPr>
-      <w:r>
-        <w:rPr>
-          <w:rFonts w:ascii="Arial" w:hAnsi="Arial" w:cs="Arial"/>
-        </w:rPr>
-        <w:t>Kun for denne festivalen eller alle konserter i databasen??</w:t>
-      </w:r>
-    </w:p>
-    <w:p>
-      <w:pPr>
-        <w:pStyle w:val="Listeavsnitt"/>
-        <w:numPr>
-          <w:ilvl w:val="0"/>
-          <w:numId w:val="14"/>
-        </w:numPr>
-        <w:rPr>
-          <w:rFonts w:ascii="Arial" w:hAnsi="Arial" w:cs="Arial"/>
-        </w:rPr>
-      </w:pPr>
-      <w:r>
-        <w:rPr>
-          <w:rFonts w:ascii="Arial" w:hAnsi="Arial" w:cs="Arial"/>
-        </w:rPr>
-        <w:t xml:space="preserve">Få generert forslag for billettpris basert på kostnader og inntekter. </w:t>
-      </w:r>
-    </w:p>
-    <w:p>
-      <w:pPr>
-        <w:pStyle w:val="Listeavsnitt"/>
-        <w:numPr>
-          <w:ilvl w:val="1"/>
-          <w:numId w:val="14"/>
-        </w:numPr>
-        <w:rPr>
-          <w:rFonts w:ascii="Arial" w:hAnsi="Arial" w:cs="Arial"/>
-        </w:rPr>
-      </w:pPr>
-      <w:r>
-        <w:rPr>
-          <w:rFonts w:ascii="Arial" w:hAnsi="Arial" w:cs="Arial"/>
-        </w:rPr>
-        <w:t>Kan også angi pris manuelt eller automatisk.</w:t>
-      </w:r>
-    </w:p>
-    <w:p>
-      <w:pPr>
-        <w:rPr>
-          <w:rFonts w:ascii="Arial" w:hAnsi="Arial" w:cs="Arial"/>
-        </w:rPr>
-      </w:pPr>
-    </w:p>
-    <w:p>
-      <w:pPr>
-        <w:rPr>
-          <w:rFonts w:ascii="Arial" w:hAnsi="Arial" w:cs="Arial"/>
-          <w:b/>
-        </w:rPr>
-      </w:pPr>
-      <w:r>
-        <w:rPr>
-          <w:rFonts w:ascii="Arial" w:hAnsi="Arial" w:cs="Arial"/>
-          <w:b/>
-        </w:rPr>
-        <w:t>Lyd-</w:t>
-      </w:r>
-      <w:r>
-        <w:rPr>
-          <w:rFonts w:ascii="Arial" w:hAnsi="Arial" w:cs="Arial"/>
-          <w:b/>
-        </w:rPr>
-        <w:t xml:space="preserve"> og l</w:t>
-      </w:r>
-      <w:r>
-        <w:rPr>
-          <w:rFonts w:ascii="Arial" w:hAnsi="Arial" w:cs="Arial"/>
-          <w:b/>
-        </w:rPr>
-        <w:t>ystekniker side:</w:t>
-      </w:r>
-    </w:p>
-    <w:p>
-      <w:pPr>
-        <w:pStyle w:val="Listeavsnitt"/>
-        <w:numPr>
-          <w:ilvl w:val="0"/>
-          <w:numId w:val="16"/>
-        </w:numPr>
-        <w:rPr>
-          <w:rFonts w:ascii="Arial" w:hAnsi="Arial" w:cs="Arial"/>
-        </w:rPr>
-      </w:pPr>
-      <w:r>
-        <w:rPr>
-          <w:rFonts w:ascii="Arial" w:hAnsi="Arial" w:cs="Arial"/>
-        </w:rPr>
-        <w:t xml:space="preserve">Queue over oppkommende oppdrag?? </w:t>
-      </w:r>
-    </w:p>
-    <w:p>
-      <w:pPr>
-        <w:pStyle w:val="Listeavsnitt"/>
-        <w:numPr>
-          <w:ilvl w:val="0"/>
-          <w:numId w:val="16"/>
-        </w:numPr>
-        <w:rPr>
-          <w:rFonts w:ascii="Arial" w:hAnsi="Arial" w:cs="Arial"/>
-        </w:rPr>
-      </w:pPr>
-      <w:r>
-        <w:rPr>
-          <w:rFonts w:ascii="Arial" w:hAnsi="Arial" w:cs="Arial"/>
-        </w:rPr>
-        <w:t>Mulighet til å søke på dato/i kalender om man har oppdrag</w:t>
-      </w:r>
-      <w:r>
-        <w:rPr>
-          <w:rFonts w:ascii="Arial" w:hAnsi="Arial" w:cs="Arial"/>
-        </w:rPr>
-        <w:t>??</w:t>
-      </w:r>
-    </w:p>
-    <w:p>
-      <w:pPr>
-        <w:rPr>
-          <w:rFonts w:ascii="Arial" w:hAnsi="Arial" w:cs="Arial"/>
-        </w:rPr>
-      </w:pPr>
-    </w:p>
-    <w:p>
-      <w:pPr>
-        <w:rPr>
-          <w:rFonts w:ascii="Arial" w:hAnsi="Arial" w:cs="Arial"/>
-          <w:b/>
-        </w:rPr>
-      </w:pPr>
-      <w:r>
-        <w:rPr>
-          <w:rFonts w:ascii="Arial" w:hAnsi="Arial" w:cs="Arial"/>
-          <w:b/>
-        </w:rPr>
-        <w:t>Manager side:</w:t>
-      </w:r>
-    </w:p>
-    <w:p>
-      <w:pPr>
-        <w:pStyle w:val="Listeavsnitt"/>
-        <w:numPr>
-          <w:ilvl w:val="0"/>
-          <w:numId w:val="18"/>
-        </w:numPr>
-        <w:rPr>
-          <w:rFonts w:ascii="Arial" w:hAnsi="Arial" w:cs="Arial"/>
-        </w:rPr>
-      </w:pPr>
-      <w:r>
-        <w:rPr>
-          <w:rFonts w:ascii="Arial" w:hAnsi="Arial" w:cs="Arial"/>
-        </w:rPr>
-        <w:t>Kan sende</w:t>
-      </w:r>
-      <w:r>
-        <w:rPr>
-          <w:rFonts w:ascii="Arial" w:hAnsi="Arial" w:cs="Arial"/>
-        </w:rPr>
-        <w:t xml:space="preserve"> inn endringer for tekniske behov til band han er manager til. </w:t>
-      </w:r>
-    </w:p>
-    <w:p>
-      <w:pPr>
-        <w:pStyle w:val="Listeavsnitt"/>
-        <w:numPr>
-          <w:ilvl w:val="1"/>
-          <w:numId w:val="18"/>
-        </w:numPr>
-        <w:rPr>
-          <w:rFonts w:ascii="Arial" w:hAnsi="Arial" w:cs="Arial"/>
-        </w:rPr>
-      </w:pPr>
-      <w:r>
-        <w:rPr>
-          <w:rFonts w:ascii="Arial" w:hAnsi="Arial" w:cs="Arial"/>
-        </w:rPr>
-        <w:t xml:space="preserve">Før og etter godkjent tilbud?? </w:t>
-      </w:r>
-    </w:p>
-    <w:p>
-      <w:pPr>
-        <w:pStyle w:val="Listeavsnitt"/>
-        <w:numPr>
-          <w:ilvl w:val="2"/>
-          <w:numId w:val="18"/>
-        </w:numPr>
-        <w:rPr>
-          <w:rFonts w:ascii="Arial" w:hAnsi="Arial" w:cs="Arial"/>
-        </w:rPr>
-      </w:pPr>
-      <w:r>
-        <w:rPr>
-          <w:rFonts w:ascii="Arial" w:hAnsi="Arial" w:cs="Arial"/>
-        </w:rPr>
-        <w:t xml:space="preserve">Skal det i så fall ikke endre tekniske behov </w:t>
-      </w:r>
-      <w:r>
-        <w:rPr>
-          <w:rFonts w:ascii="Arial" w:hAnsi="Arial" w:cs="Arial"/>
-        </w:rPr>
-        <w:t>til bookede konserter, kun nye??</w:t>
-      </w:r>
-    </w:p>
-    <w:p>
-      <w:pPr>
-        <w:pStyle w:val="Listeavsnitt"/>
-        <w:numPr>
-          <w:ilvl w:val="0"/>
-          <w:numId w:val="18"/>
-        </w:numPr>
-        <w:rPr>
-          <w:rFonts w:ascii="Arial" w:hAnsi="Arial" w:cs="Arial"/>
-        </w:rPr>
-      </w:pPr>
-      <w:r>
-        <w:rPr>
-          <w:rFonts w:ascii="Arial" w:hAnsi="Arial" w:cs="Arial"/>
-        </w:rPr>
-        <w:t>Få oversikt over booking tilbud.</w:t>
-      </w:r>
-    </w:p>
-    <w:p>
-      <w:pPr>
-        <w:pStyle w:val="Listeavsnitt"/>
-        <w:numPr>
-          <w:ilvl w:val="1"/>
-          <w:numId w:val="18"/>
-        </w:numPr>
-        <w:rPr>
-          <w:rFonts w:ascii="Arial" w:hAnsi="Arial" w:cs="Arial"/>
-        </w:rPr>
-      </w:pPr>
-      <w:r>
-        <w:rPr>
-          <w:rFonts w:ascii="Arial" w:hAnsi="Arial" w:cs="Arial"/>
-        </w:rPr>
-        <w:t>F</w:t>
-      </w:r>
-      <w:r>
-        <w:rPr>
-          <w:rFonts w:ascii="Arial" w:hAnsi="Arial" w:cs="Arial"/>
-        </w:rPr>
-        <w:t>å en oppdatering over ubehandlede tilbud ved innlogging??</w:t>
-      </w:r>
-    </w:p>
-    <w:p>
-      <w:pPr>
-        <w:rPr>
-          <w:rFonts w:ascii="Arial" w:hAnsi="Arial" w:cs="Arial"/>
-        </w:rPr>
-      </w:pPr>
-    </w:p>
-    <w:p>
-      <w:pPr>
-        <w:rPr>
-          <w:rFonts w:ascii="Arial" w:hAnsi="Arial" w:cs="Arial"/>
-          <w:b/>
-          <w:sz w:val="24"/>
-        </w:rPr>
-      </w:pPr>
-      <w:r>
-        <w:rPr>
-          <w:rFonts w:ascii="Arial" w:hAnsi="Arial" w:cs="Arial"/>
-          <w:b/>
-          <w:sz w:val="24"/>
-        </w:rPr>
-        <w:t>Verktøy:</w:t>
-      </w:r>
-    </w:p>
-    <w:p>
-      <w:pPr>
-        <w:rPr>
-          <w:rFonts w:ascii="Arial" w:hAnsi="Arial" w:cs="Arial"/>
-        </w:rPr>
-      </w:pPr>
-      <w:r>
-        <w:rPr>
-          <w:rFonts w:ascii="Arial" w:hAnsi="Arial" w:cs="Arial"/>
-          <w:b/>
-        </w:rPr>
-        <w:t>Front og backend</w:t>
-      </w:r>
-      <w:r>
-        <w:rPr>
-          <w:rFonts w:ascii="Arial" w:hAnsi="Arial" w:cs="Arial"/>
-        </w:rPr>
-        <w:t>:</w:t>
-      </w:r>
-    </w:p>
-    <w:p>
-      <w:pPr>
-        <w:pStyle w:val="Listeavsnitt"/>
-        <w:numPr>
-          <w:ilvl w:val="0"/>
-          <w:numId w:val="20"/>
-        </w:numPr>
-        <w:rPr>
-          <w:rFonts w:ascii="Arial" w:hAnsi="Arial" w:cs="Arial"/>
-        </w:rPr>
-      </w:pPr>
-      <w:r>
-        <w:rPr>
-          <w:rFonts w:ascii="Arial" w:hAnsi="Arial" w:cs="Arial"/>
-        </w:rPr>
-        <w:t>Java?</w:t>
-      </w:r>
-    </w:p>
-    <w:p>
-      <w:pPr>
-        <w:rPr>
-          <w:rFonts w:ascii="Arial" w:hAnsi="Arial" w:cs="Arial"/>
-        </w:rPr>
-      </w:pPr>
-    </w:p>
-    <w:p>
-      <w:pPr>
         <w:rPr>
           <w:rFonts w:ascii="Arial" w:hAnsi="Arial" w:cs="Arial"/>
           <w:b/>
@@ -1756,11 +1857,19 @@
           <w:rFonts w:ascii="Arial" w:hAnsi="Arial" w:cs="Arial"/>
         </w:rPr>
       </w:pPr>
-      <w:r>
-        <w:rPr>
-          <w:rFonts w:ascii="Arial" w:hAnsi="Arial" w:cs="Arial"/>
-        </w:rPr>
-        <w:t>JavaFX??</w:t>
+      <w:proofErr w:type="spellStart"/>
+      <w:r>
+        <w:rPr>
+          <w:rFonts w:ascii="Arial" w:hAnsi="Arial" w:cs="Arial"/>
+        </w:rPr>
+        <w:t>JavaFX</w:t>
+      </w:r>
+      <w:proofErr w:type="spellEnd"/>
+      <w:r>
+        <w:rPr>
+          <w:rFonts w:ascii="Arial" w:hAnsi="Arial" w:cs="Arial"/>
+        </w:rPr>
+        <w:t>??</w:t>
       </w:r>
     </w:p>
     <w:p>
@@ -1795,11 +1904,33 @@
           <w:rFonts w:ascii="Arial" w:hAnsi="Arial" w:cs="Arial"/>
         </w:rPr>
       </w:pPr>
-      <w:r>
-        <w:rPr>
-          <w:rFonts w:ascii="Arial" w:hAnsi="Arial" w:cs="Arial"/>
-        </w:rPr>
-        <w:t>mySQL +  SQL?</w:t>
+      <w:proofErr w:type="spellStart"/>
+      <w:r>
+        <w:rPr>
+          <w:rFonts w:ascii="Arial" w:hAnsi="Arial" w:cs="Arial"/>
+        </w:rPr>
+        <w:t>mySQL</w:t>
+      </w:r>
+      <w:proofErr w:type="spellEnd"/>
+      <w:r>
+        <w:rPr>
+          <w:rFonts w:ascii="Arial" w:hAnsi="Arial" w:cs="Arial"/>
+        </w:rPr>
+        <w:t xml:space="preserve"> </w:t>
+      </w:r>
+      <w:proofErr w:type="gramStart"/>
+      <w:r>
+        <w:rPr>
+          <w:rFonts w:ascii="Arial" w:hAnsi="Arial" w:cs="Arial"/>
+        </w:rPr>
+        <w:t>+  SQL</w:t>
+      </w:r>
+      <w:proofErr w:type="gramEnd"/>
+      <w:r>
+        <w:rPr>
+          <w:rFonts w:ascii="Arial" w:hAnsi="Arial" w:cs="Arial"/>
+        </w:rPr>
+        <w:t>?</w:t>
       </w:r>
     </w:p>
     <w:sectPr>

</xml_diff>